<commit_message>
add to report, trying to start moving this forward again
</commit_message>
<xml_diff>
--- a/ANDES-TechReport-EN/tech-report-cover.docx
+++ b/ANDES-TechReport-EN/tech-report-cover.docx
@@ -1,6 +1,6 @@
 
 <file path=word/document.xml><?xml version="1.0" encoding="utf-8"?>
-<w:document xmlns:wpc="http://schemas.microsoft.com/office/word/2010/wordprocessingCanvas" xmlns:cx="http://schemas.microsoft.com/office/drawing/2014/chartex" xmlns:cx1="http://schemas.microsoft.com/office/drawing/2015/9/8/chartex" xmlns:cx2="http://schemas.microsoft.com/office/drawing/2015/10/21/chartex" xmlns:cx3="http://schemas.microsoft.com/office/drawing/2016/5/9/chartex" xmlns:cx4="http://schemas.microsoft.com/office/drawing/2016/5/10/chartex" xmlns:cx5="http://schemas.microsoft.com/office/drawing/2016/5/11/chartex" xmlns:cx6="http://schemas.microsoft.com/office/drawing/2016/5/12/chartex" xmlns:cx7="http://schemas.microsoft.com/office/drawing/2016/5/13/chartex" xmlns:cx8="http://schemas.microsoft.com/office/drawing/2016/5/14/chartex" xmlns:mc="http://schemas.openxmlformats.org/markup-compatibility/2006" xmlns:aink="http://schemas.microsoft.com/office/drawing/2016/ink" xmlns:am3d="http://schemas.microsoft.com/office/drawing/2017/model3d" xmlns:o="urn:schemas-microsoft-com:office:office" xmlns:r="http://schemas.openxmlformats.org/officeDocument/2006/relationships" xmlns:m="http://schemas.openxmlformats.org/officeDocument/2006/math" xmlns:v="urn:schemas-microsoft-com:vml" xmlns:wp14="http://schemas.microsoft.com/office/word/2010/wordprocessingDrawing" xmlns:wp="http://schemas.openxmlformats.org/drawingml/2006/wordprocessingDrawing" xmlns:w10="urn:schemas-microsoft-com:office:word" xmlns:w="http://schemas.openxmlformats.org/wordprocessingml/2006/main" xmlns:w14="http://schemas.microsoft.com/office/word/2010/wordml" xmlns:w15="http://schemas.microsoft.com/office/word/2012/wordml" xmlns:w16cex="http://schemas.microsoft.com/office/word/2018/wordml/cex" xmlns:w16cid="http://schemas.microsoft.com/office/word/2016/wordml/cid" xmlns:w16="http://schemas.microsoft.com/office/word/2018/wordml" xmlns:w16sdtdh="http://schemas.microsoft.com/office/word/2020/wordml/sdtdatahash" xmlns:w16se="http://schemas.microsoft.com/office/word/2015/wordml/symex" xmlns:wpg="http://schemas.microsoft.com/office/word/2010/wordprocessingGroup" xmlns:wpi="http://schemas.microsoft.com/office/word/2010/wordprocessingInk" xmlns:wne="http://schemas.microsoft.com/office/word/2006/wordml" xmlns:wps="http://schemas.microsoft.com/office/word/2010/wordprocessingShape" mc:Ignorable="w14 w15 w16se w16cid w16 w16cex w16sdtdh wp14">
+<w:document xmlns:wpc="http://schemas.microsoft.com/office/word/2010/wordprocessingCanvas" xmlns:cx="http://schemas.microsoft.com/office/drawing/2014/chartex" xmlns:cx1="http://schemas.microsoft.com/office/drawing/2015/9/8/chartex" xmlns:cx2="http://schemas.microsoft.com/office/drawing/2015/10/21/chartex" xmlns:cx3="http://schemas.microsoft.com/office/drawing/2016/5/9/chartex" xmlns:cx4="http://schemas.microsoft.com/office/drawing/2016/5/10/chartex" xmlns:cx5="http://schemas.microsoft.com/office/drawing/2016/5/11/chartex" xmlns:cx6="http://schemas.microsoft.com/office/drawing/2016/5/12/chartex" xmlns:cx7="http://schemas.microsoft.com/office/drawing/2016/5/13/chartex" xmlns:cx8="http://schemas.microsoft.com/office/drawing/2016/5/14/chartex" xmlns:mc="http://schemas.openxmlformats.org/markup-compatibility/2006" xmlns:aink="http://schemas.microsoft.com/office/drawing/2016/ink" xmlns:am3d="http://schemas.microsoft.com/office/drawing/2017/model3d" xmlns:o="urn:schemas-microsoft-com:office:office" xmlns:oel="http://schemas.microsoft.com/office/2019/extlst" xmlns:r="http://schemas.openxmlformats.org/officeDocument/2006/relationships" xmlns:m="http://schemas.openxmlformats.org/officeDocument/2006/math" xmlns:v="urn:schemas-microsoft-com:vml" xmlns:wp14="http://schemas.microsoft.com/office/word/2010/wordprocessingDrawing" xmlns:wp="http://schemas.openxmlformats.org/drawingml/2006/wordprocessingDrawing" xmlns:w10="urn:schemas-microsoft-com:office:word" xmlns:w="http://schemas.openxmlformats.org/wordprocessingml/2006/main" xmlns:w14="http://schemas.microsoft.com/office/word/2010/wordml" xmlns:w15="http://schemas.microsoft.com/office/word/2012/wordml" xmlns:w16cex="http://schemas.microsoft.com/office/word/2018/wordml/cex" xmlns:w16cid="http://schemas.microsoft.com/office/word/2016/wordml/cid" xmlns:w16="http://schemas.microsoft.com/office/word/2018/wordml" xmlns:w16sdtdh="http://schemas.microsoft.com/office/word/2020/wordml/sdtdatahash" xmlns:w16se="http://schemas.microsoft.com/office/word/2015/wordml/symex" xmlns:wpg="http://schemas.microsoft.com/office/word/2010/wordprocessingGroup" xmlns:wpi="http://schemas.microsoft.com/office/word/2010/wordprocessingInk" xmlns:wne="http://schemas.microsoft.com/office/word/2006/wordml" xmlns:wps="http://schemas.microsoft.com/office/word/2010/wordprocessingShape" mc:Ignorable="w14 w15 w16se w16cid w16 w16cex w16sdtdh wp14">
   <w:body>
     <w:tbl>
       <w:tblPr>
@@ -321,7 +321,23 @@
                 <w:sz w:val="28"/>
                 <w:szCs w:val="28"/>
               </w:rPr>
-              <w:t xml:space="preserve">Brian Boivin, Jamie Emberley, </w:t>
+              <w:t xml:space="preserve">Brian Boivin, </w:t>
+            </w:r>
+            <w:r>
+              <w:rPr>
+                <w:rFonts w:ascii="Microsoft Sans Serif" w:hAnsi="Microsoft Sans Serif" w:cs="Microsoft Sans Serif"/>
+                <w:sz w:val="28"/>
+                <w:szCs w:val="28"/>
+              </w:rPr>
+              <w:t xml:space="preserve">David Sean-Fortin, </w:t>
+            </w:r>
+            <w:r>
+              <w:rPr>
+                <w:rFonts w:ascii="Microsoft Sans Serif" w:hAnsi="Microsoft Sans Serif" w:cs="Microsoft Sans Serif"/>
+                <w:sz w:val="28"/>
+                <w:szCs w:val="28"/>
+              </w:rPr>
+              <w:t xml:space="preserve">Jamie Emberley, </w:t>
             </w:r>
             <w:r>
               <w:rPr>
@@ -573,7 +589,16 @@
                 <w:szCs w:val="28"/>
                 <w:lang w:val="fr-CA"/>
               </w:rPr>
-              <w:t>2022</w:t>
+              <w:t>202</w:t>
+            </w:r>
+            <w:r>
+              <w:rPr>
+                <w:rFonts w:ascii="Microsoft Sans Serif" w:hAnsi="Microsoft Sans Serif" w:cs="Microsoft Sans Serif"/>
+                <w:sz w:val="28"/>
+                <w:szCs w:val="28"/>
+                <w:lang w:val="fr-CA"/>
+              </w:rPr>
+              <w:t>3</w:t>
             </w:r>
             <w:r>
               <w:rPr>
@@ -742,7 +767,7 @@
 </file>
 
 <file path=word/endnotes.xml><?xml version="1.0" encoding="utf-8"?>
-<w:endnotes xmlns:wpc="http://schemas.microsoft.com/office/word/2010/wordprocessingCanvas" xmlns:cx="http://schemas.microsoft.com/office/drawing/2014/chartex" xmlns:cx1="http://schemas.microsoft.com/office/drawing/2015/9/8/chartex" xmlns:cx2="http://schemas.microsoft.com/office/drawing/2015/10/21/chartex" xmlns:cx3="http://schemas.microsoft.com/office/drawing/2016/5/9/chartex" xmlns:cx4="http://schemas.microsoft.com/office/drawing/2016/5/10/chartex" xmlns:cx5="http://schemas.microsoft.com/office/drawing/2016/5/11/chartex" xmlns:cx6="http://schemas.microsoft.com/office/drawing/2016/5/12/chartex" xmlns:cx7="http://schemas.microsoft.com/office/drawing/2016/5/13/chartex" xmlns:cx8="http://schemas.microsoft.com/office/drawing/2016/5/14/chartex" xmlns:mc="http://schemas.openxmlformats.org/markup-compatibility/2006" xmlns:aink="http://schemas.microsoft.com/office/drawing/2016/ink" xmlns:am3d="http://schemas.microsoft.com/office/drawing/2017/model3d" xmlns:o="urn:schemas-microsoft-com:office:office" xmlns:r="http://schemas.openxmlformats.org/officeDocument/2006/relationships" xmlns:m="http://schemas.openxmlformats.org/officeDocument/2006/math" xmlns:v="urn:schemas-microsoft-com:vml" xmlns:wp14="http://schemas.microsoft.com/office/word/2010/wordprocessingDrawing" xmlns:wp="http://schemas.openxmlformats.org/drawingml/2006/wordprocessingDrawing" xmlns:w10="urn:schemas-microsoft-com:office:word" xmlns:w="http://schemas.openxmlformats.org/wordprocessingml/2006/main" xmlns:w14="http://schemas.microsoft.com/office/word/2010/wordml" xmlns:w15="http://schemas.microsoft.com/office/word/2012/wordml" xmlns:w16cex="http://schemas.microsoft.com/office/word/2018/wordml/cex" xmlns:w16cid="http://schemas.microsoft.com/office/word/2016/wordml/cid" xmlns:w16="http://schemas.microsoft.com/office/word/2018/wordml" xmlns:w16sdtdh="http://schemas.microsoft.com/office/word/2020/wordml/sdtdatahash" xmlns:w16se="http://schemas.microsoft.com/office/word/2015/wordml/symex" xmlns:wpg="http://schemas.microsoft.com/office/word/2010/wordprocessingGroup" xmlns:wpi="http://schemas.microsoft.com/office/word/2010/wordprocessingInk" xmlns:wne="http://schemas.microsoft.com/office/word/2006/wordml" xmlns:wps="http://schemas.microsoft.com/office/word/2010/wordprocessingShape" mc:Ignorable="w14 w15 w16se w16cid w16 w16cex w16sdtdh wp14">
+<w:endnotes xmlns:wpc="http://schemas.microsoft.com/office/word/2010/wordprocessingCanvas" xmlns:cx="http://schemas.microsoft.com/office/drawing/2014/chartex" xmlns:cx1="http://schemas.microsoft.com/office/drawing/2015/9/8/chartex" xmlns:cx2="http://schemas.microsoft.com/office/drawing/2015/10/21/chartex" xmlns:cx3="http://schemas.microsoft.com/office/drawing/2016/5/9/chartex" xmlns:cx4="http://schemas.microsoft.com/office/drawing/2016/5/10/chartex" xmlns:cx5="http://schemas.microsoft.com/office/drawing/2016/5/11/chartex" xmlns:cx6="http://schemas.microsoft.com/office/drawing/2016/5/12/chartex" xmlns:cx7="http://schemas.microsoft.com/office/drawing/2016/5/13/chartex" xmlns:cx8="http://schemas.microsoft.com/office/drawing/2016/5/14/chartex" xmlns:mc="http://schemas.openxmlformats.org/markup-compatibility/2006" xmlns:aink="http://schemas.microsoft.com/office/drawing/2016/ink" xmlns:am3d="http://schemas.microsoft.com/office/drawing/2017/model3d" xmlns:o="urn:schemas-microsoft-com:office:office" xmlns:oel="http://schemas.microsoft.com/office/2019/extlst" xmlns:r="http://schemas.openxmlformats.org/officeDocument/2006/relationships" xmlns:m="http://schemas.openxmlformats.org/officeDocument/2006/math" xmlns:v="urn:schemas-microsoft-com:vml" xmlns:wp14="http://schemas.microsoft.com/office/word/2010/wordprocessingDrawing" xmlns:wp="http://schemas.openxmlformats.org/drawingml/2006/wordprocessingDrawing" xmlns:w10="urn:schemas-microsoft-com:office:word" xmlns:w="http://schemas.openxmlformats.org/wordprocessingml/2006/main" xmlns:w14="http://schemas.microsoft.com/office/word/2010/wordml" xmlns:w15="http://schemas.microsoft.com/office/word/2012/wordml" xmlns:w16cex="http://schemas.microsoft.com/office/word/2018/wordml/cex" xmlns:w16cid="http://schemas.microsoft.com/office/word/2016/wordml/cid" xmlns:w16="http://schemas.microsoft.com/office/word/2018/wordml" xmlns:w16sdtdh="http://schemas.microsoft.com/office/word/2020/wordml/sdtdatahash" xmlns:w16se="http://schemas.microsoft.com/office/word/2015/wordml/symex" xmlns:wpg="http://schemas.microsoft.com/office/word/2010/wordprocessingGroup" xmlns:wpi="http://schemas.microsoft.com/office/word/2010/wordprocessingInk" xmlns:wne="http://schemas.microsoft.com/office/word/2006/wordml" xmlns:wps="http://schemas.microsoft.com/office/word/2010/wordprocessingShape" mc:Ignorable="w14 w15 w16se w16cid w16 w16cex w16sdtdh wp14">
   <w:endnote w:type="separator" w:id="-1">
     <w:p>
       <w:r>
@@ -761,7 +786,7 @@
 </file>
 
 <file path=word/footer1.xml><?xml version="1.0" encoding="utf-8"?>
-<w:ftr xmlns:wpc="http://schemas.microsoft.com/office/word/2010/wordprocessingCanvas" xmlns:cx="http://schemas.microsoft.com/office/drawing/2014/chartex" xmlns:cx1="http://schemas.microsoft.com/office/drawing/2015/9/8/chartex" xmlns:cx2="http://schemas.microsoft.com/office/drawing/2015/10/21/chartex" xmlns:cx3="http://schemas.microsoft.com/office/drawing/2016/5/9/chartex" xmlns:cx4="http://schemas.microsoft.com/office/drawing/2016/5/10/chartex" xmlns:cx5="http://schemas.microsoft.com/office/drawing/2016/5/11/chartex" xmlns:cx6="http://schemas.microsoft.com/office/drawing/2016/5/12/chartex" xmlns:cx7="http://schemas.microsoft.com/office/drawing/2016/5/13/chartex" xmlns:cx8="http://schemas.microsoft.com/office/drawing/2016/5/14/chartex" xmlns:mc="http://schemas.openxmlformats.org/markup-compatibility/2006" xmlns:aink="http://schemas.microsoft.com/office/drawing/2016/ink" xmlns:am3d="http://schemas.microsoft.com/office/drawing/2017/model3d" xmlns:o="urn:schemas-microsoft-com:office:office" xmlns:r="http://schemas.openxmlformats.org/officeDocument/2006/relationships" xmlns:m="http://schemas.openxmlformats.org/officeDocument/2006/math" xmlns:v="urn:schemas-microsoft-com:vml" xmlns:wp14="http://schemas.microsoft.com/office/word/2010/wordprocessingDrawing" xmlns:wp="http://schemas.openxmlformats.org/drawingml/2006/wordprocessingDrawing" xmlns:w10="urn:schemas-microsoft-com:office:word" xmlns:w="http://schemas.openxmlformats.org/wordprocessingml/2006/main" xmlns:w14="http://schemas.microsoft.com/office/word/2010/wordml" xmlns:w15="http://schemas.microsoft.com/office/word/2012/wordml" xmlns:w16cex="http://schemas.microsoft.com/office/word/2018/wordml/cex" xmlns:w16cid="http://schemas.microsoft.com/office/word/2016/wordml/cid" xmlns:w16="http://schemas.microsoft.com/office/word/2018/wordml" xmlns:w16sdtdh="http://schemas.microsoft.com/office/word/2020/wordml/sdtdatahash" xmlns:w16se="http://schemas.microsoft.com/office/word/2015/wordml/symex" xmlns:wpg="http://schemas.microsoft.com/office/word/2010/wordprocessingGroup" xmlns:wpi="http://schemas.microsoft.com/office/word/2010/wordprocessingInk" xmlns:wne="http://schemas.microsoft.com/office/word/2006/wordml" xmlns:wps="http://schemas.microsoft.com/office/word/2010/wordprocessingShape" mc:Ignorable="w14 w15 w16se w16cid w16 w16cex w16sdtdh wp14">
+<w:ftr xmlns:wpc="http://schemas.microsoft.com/office/word/2010/wordprocessingCanvas" xmlns:cx="http://schemas.microsoft.com/office/drawing/2014/chartex" xmlns:cx1="http://schemas.microsoft.com/office/drawing/2015/9/8/chartex" xmlns:cx2="http://schemas.microsoft.com/office/drawing/2015/10/21/chartex" xmlns:cx3="http://schemas.microsoft.com/office/drawing/2016/5/9/chartex" xmlns:cx4="http://schemas.microsoft.com/office/drawing/2016/5/10/chartex" xmlns:cx5="http://schemas.microsoft.com/office/drawing/2016/5/11/chartex" xmlns:cx6="http://schemas.microsoft.com/office/drawing/2016/5/12/chartex" xmlns:cx7="http://schemas.microsoft.com/office/drawing/2016/5/13/chartex" xmlns:cx8="http://schemas.microsoft.com/office/drawing/2016/5/14/chartex" xmlns:mc="http://schemas.openxmlformats.org/markup-compatibility/2006" xmlns:aink="http://schemas.microsoft.com/office/drawing/2016/ink" xmlns:am3d="http://schemas.microsoft.com/office/drawing/2017/model3d" xmlns:o="urn:schemas-microsoft-com:office:office" xmlns:oel="http://schemas.microsoft.com/office/2019/extlst" xmlns:r="http://schemas.openxmlformats.org/officeDocument/2006/relationships" xmlns:m="http://schemas.openxmlformats.org/officeDocument/2006/math" xmlns:v="urn:schemas-microsoft-com:vml" xmlns:wp14="http://schemas.microsoft.com/office/word/2010/wordprocessingDrawing" xmlns:wp="http://schemas.openxmlformats.org/drawingml/2006/wordprocessingDrawing" xmlns:w10="urn:schemas-microsoft-com:office:word" xmlns:w="http://schemas.openxmlformats.org/wordprocessingml/2006/main" xmlns:w14="http://schemas.microsoft.com/office/word/2010/wordml" xmlns:w15="http://schemas.microsoft.com/office/word/2012/wordml" xmlns:w16cex="http://schemas.microsoft.com/office/word/2018/wordml/cex" xmlns:w16cid="http://schemas.microsoft.com/office/word/2016/wordml/cid" xmlns:w16="http://schemas.microsoft.com/office/word/2018/wordml" xmlns:w16sdtdh="http://schemas.microsoft.com/office/word/2020/wordml/sdtdatahash" xmlns:w16se="http://schemas.microsoft.com/office/word/2015/wordml/symex" xmlns:wpg="http://schemas.microsoft.com/office/word/2010/wordprocessingGroup" xmlns:wpi="http://schemas.microsoft.com/office/word/2010/wordprocessingInk" xmlns:wne="http://schemas.microsoft.com/office/word/2006/wordml" xmlns:wps="http://schemas.microsoft.com/office/word/2010/wordprocessingShape" mc:Ignorable="w14 w15 w16se w16cid w16 w16cex w16sdtdh wp14">
   <w:p>
     <w:pPr>
       <w:pStyle w:val="Footer"/>
@@ -905,7 +930,7 @@
               <v:stroke joinstyle="miter"/>
               <v:path gradientshapeok="t" o:connecttype="rect"/>
             </v:shapetype>
-            <v:shape id="Text Box 5" o:spid="_x0000_s1026" type="#_x0000_t202" style="position:absolute;left:0;text-align:left;margin-left:389.8pt;margin-top:-2.2pt;width:87.95pt;height:32.55pt;z-index:251658240;visibility:visible;mso-wrap-style:none;mso-width-percent:0;mso-height-percent:0;mso-wrap-distance-left:9pt;mso-wrap-distance-top:0;mso-wrap-distance-right:9pt;mso-wrap-distance-bottom:0;mso-position-horizontal:absolute;mso-position-horizontal-relative:text;mso-position-vertical:absolute;mso-position-vertical-relative:text;mso-width-percent:0;mso-height-percent:0;mso-width-relative:page;mso-height-relative:page;v-text-anchor:top" o:gfxdata="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" o:allowincell="f" stroked="f">
+            <v:shape id="Text Box 5" o:spid="_x0000_s1026" type="#_x0000_t202" style="position:absolute;left:0;text-align:left;margin-left:389.8pt;margin-top:-2.2pt;width:87.95pt;height:32.55pt;z-index:251658240;visibility:visible;mso-wrap-style:none;mso-width-percent:0;mso-height-percent:0;mso-wrap-distance-left:9pt;mso-wrap-distance-top:0;mso-wrap-distance-right:9pt;mso-wrap-distance-bottom:0;mso-position-horizontal:absolute;mso-position-horizontal-relative:text;mso-position-vertical:absolute;mso-position-vertical-relative:text;mso-width-percent:0;mso-height-percent:0;mso-width-relative:page;mso-height-relative:page;v-text-anchor:top" o:gfxdata="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" o:allowincell="f" stroked="f">
               <v:path arrowok="t"/>
               <v:textbox>
                 <w:txbxContent>
@@ -1102,7 +1127,7 @@
         </mc:Choice>
         <mc:Fallback>
           <w:pict>
-            <v:shape w14:anchorId="289C156D" id="Text Box 4" o:spid="_x0000_s1027" type="#_x0000_t202" style="position:absolute;left:0;text-align:left;margin-left:-9pt;margin-top:-2.2pt;width:238.1pt;height:46.3pt;z-index:251657216;visibility:visible;mso-wrap-style:square;mso-width-percent:0;mso-height-percent:0;mso-wrap-distance-left:9pt;mso-wrap-distance-top:0;mso-wrap-distance-right:9pt;mso-wrap-distance-bottom:0;mso-position-horizontal:absolute;mso-position-horizontal-relative:text;mso-position-vertical:absolute;mso-position-vertical-relative:text;mso-width-percent:0;mso-height-percent:0;mso-width-relative:page;mso-height-relative:page;v-text-anchor:top" o:gfxdata="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" stroked="f">
+            <v:shape w14:anchorId="289C156D" id="Text Box 4" o:spid="_x0000_s1027" type="#_x0000_t202" style="position:absolute;left:0;text-align:left;margin-left:-9pt;margin-top:-2.2pt;width:238.1pt;height:46.3pt;z-index:251657216;visibility:visible;mso-wrap-style:square;mso-width-percent:0;mso-height-percent:0;mso-wrap-distance-left:9pt;mso-wrap-distance-top:0;mso-wrap-distance-right:9pt;mso-wrap-distance-bottom:0;mso-position-horizontal:absolute;mso-position-horizontal-relative:text;mso-position-vertical:absolute;mso-position-vertical-relative:text;mso-width-percent:0;mso-height-percent:0;mso-width-relative:page;mso-height-relative:page;v-text-anchor:top" o:gfxdata="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" stroked="f">
               <v:path arrowok="t"/>
               <v:textbox>
                 <w:txbxContent>
@@ -1179,7 +1204,7 @@
 </file>
 
 <file path=word/footnotes.xml><?xml version="1.0" encoding="utf-8"?>
-<w:footnotes xmlns:wpc="http://schemas.microsoft.com/office/word/2010/wordprocessingCanvas" xmlns:cx="http://schemas.microsoft.com/office/drawing/2014/chartex" xmlns:cx1="http://schemas.microsoft.com/office/drawing/2015/9/8/chartex" xmlns:cx2="http://schemas.microsoft.com/office/drawing/2015/10/21/chartex" xmlns:cx3="http://schemas.microsoft.com/office/drawing/2016/5/9/chartex" xmlns:cx4="http://schemas.microsoft.com/office/drawing/2016/5/10/chartex" xmlns:cx5="http://schemas.microsoft.com/office/drawing/2016/5/11/chartex" xmlns:cx6="http://schemas.microsoft.com/office/drawing/2016/5/12/chartex" xmlns:cx7="http://schemas.microsoft.com/office/drawing/2016/5/13/chartex" xmlns:cx8="http://schemas.microsoft.com/office/drawing/2016/5/14/chartex" xmlns:mc="http://schemas.openxmlformats.org/markup-compatibility/2006" xmlns:aink="http://schemas.microsoft.com/office/drawing/2016/ink" xmlns:am3d="http://schemas.microsoft.com/office/drawing/2017/model3d" xmlns:o="urn:schemas-microsoft-com:office:office" xmlns:r="http://schemas.openxmlformats.org/officeDocument/2006/relationships" xmlns:m="http://schemas.openxmlformats.org/officeDocument/2006/math" xmlns:v="urn:schemas-microsoft-com:vml" xmlns:wp14="http://schemas.microsoft.com/office/word/2010/wordprocessingDrawing" xmlns:wp="http://schemas.openxmlformats.org/drawingml/2006/wordprocessingDrawing" xmlns:w10="urn:schemas-microsoft-com:office:word" xmlns:w="http://schemas.openxmlformats.org/wordprocessingml/2006/main" xmlns:w14="http://schemas.microsoft.com/office/word/2010/wordml" xmlns:w15="http://schemas.microsoft.com/office/word/2012/wordml" xmlns:w16cex="http://schemas.microsoft.com/office/word/2018/wordml/cex" xmlns:w16cid="http://schemas.microsoft.com/office/word/2016/wordml/cid" xmlns:w16="http://schemas.microsoft.com/office/word/2018/wordml" xmlns:w16sdtdh="http://schemas.microsoft.com/office/word/2020/wordml/sdtdatahash" xmlns:w16se="http://schemas.microsoft.com/office/word/2015/wordml/symex" xmlns:wpg="http://schemas.microsoft.com/office/word/2010/wordprocessingGroup" xmlns:wpi="http://schemas.microsoft.com/office/word/2010/wordprocessingInk" xmlns:wne="http://schemas.microsoft.com/office/word/2006/wordml" xmlns:wps="http://schemas.microsoft.com/office/word/2010/wordprocessingShape" mc:Ignorable="w14 w15 w16se w16cid w16 w16cex w16sdtdh wp14">
+<w:footnotes xmlns:wpc="http://schemas.microsoft.com/office/word/2010/wordprocessingCanvas" xmlns:cx="http://schemas.microsoft.com/office/drawing/2014/chartex" xmlns:cx1="http://schemas.microsoft.com/office/drawing/2015/9/8/chartex" xmlns:cx2="http://schemas.microsoft.com/office/drawing/2015/10/21/chartex" xmlns:cx3="http://schemas.microsoft.com/office/drawing/2016/5/9/chartex" xmlns:cx4="http://schemas.microsoft.com/office/drawing/2016/5/10/chartex" xmlns:cx5="http://schemas.microsoft.com/office/drawing/2016/5/11/chartex" xmlns:cx6="http://schemas.microsoft.com/office/drawing/2016/5/12/chartex" xmlns:cx7="http://schemas.microsoft.com/office/drawing/2016/5/13/chartex" xmlns:cx8="http://schemas.microsoft.com/office/drawing/2016/5/14/chartex" xmlns:mc="http://schemas.openxmlformats.org/markup-compatibility/2006" xmlns:aink="http://schemas.microsoft.com/office/drawing/2016/ink" xmlns:am3d="http://schemas.microsoft.com/office/drawing/2017/model3d" xmlns:o="urn:schemas-microsoft-com:office:office" xmlns:oel="http://schemas.microsoft.com/office/2019/extlst" xmlns:r="http://schemas.openxmlformats.org/officeDocument/2006/relationships" xmlns:m="http://schemas.openxmlformats.org/officeDocument/2006/math" xmlns:v="urn:schemas-microsoft-com:vml" xmlns:wp14="http://schemas.microsoft.com/office/word/2010/wordprocessingDrawing" xmlns:wp="http://schemas.openxmlformats.org/drawingml/2006/wordprocessingDrawing" xmlns:w10="urn:schemas-microsoft-com:office:word" xmlns:w="http://schemas.openxmlformats.org/wordprocessingml/2006/main" xmlns:w14="http://schemas.microsoft.com/office/word/2010/wordml" xmlns:w15="http://schemas.microsoft.com/office/word/2012/wordml" xmlns:w16cex="http://schemas.microsoft.com/office/word/2018/wordml/cex" xmlns:w16cid="http://schemas.microsoft.com/office/word/2016/wordml/cid" xmlns:w16="http://schemas.microsoft.com/office/word/2018/wordml" xmlns:w16sdtdh="http://schemas.microsoft.com/office/word/2020/wordml/sdtdatahash" xmlns:w16se="http://schemas.microsoft.com/office/word/2015/wordml/symex" xmlns:wpg="http://schemas.microsoft.com/office/word/2010/wordprocessingGroup" xmlns:wpi="http://schemas.microsoft.com/office/word/2010/wordprocessingInk" xmlns:wne="http://schemas.microsoft.com/office/word/2006/wordml" xmlns:wps="http://schemas.microsoft.com/office/word/2010/wordprocessingShape" mc:Ignorable="w14 w15 w16se w16cid w16 w16cex w16sdtdh wp14">
   <w:footnote w:type="separator" w:id="-1">
     <w:p>
       <w:r>
@@ -1198,7 +1223,7 @@
 </file>
 
 <file path=word/header1.xml><?xml version="1.0" encoding="utf-8"?>
-<w:hdr xmlns:wpc="http://schemas.microsoft.com/office/word/2010/wordprocessingCanvas" xmlns:cx="http://schemas.microsoft.com/office/drawing/2014/chartex" xmlns:cx1="http://schemas.microsoft.com/office/drawing/2015/9/8/chartex" xmlns:cx2="http://schemas.microsoft.com/office/drawing/2015/10/21/chartex" xmlns:cx3="http://schemas.microsoft.com/office/drawing/2016/5/9/chartex" xmlns:cx4="http://schemas.microsoft.com/office/drawing/2016/5/10/chartex" xmlns:cx5="http://schemas.microsoft.com/office/drawing/2016/5/11/chartex" xmlns:cx6="http://schemas.microsoft.com/office/drawing/2016/5/12/chartex" xmlns:cx7="http://schemas.microsoft.com/office/drawing/2016/5/13/chartex" xmlns:cx8="http://schemas.microsoft.com/office/drawing/2016/5/14/chartex" xmlns:mc="http://schemas.openxmlformats.org/markup-compatibility/2006" xmlns:aink="http://schemas.microsoft.com/office/drawing/2016/ink" xmlns:am3d="http://schemas.microsoft.com/office/drawing/2017/model3d" xmlns:o="urn:schemas-microsoft-com:office:office" xmlns:r="http://schemas.openxmlformats.org/officeDocument/2006/relationships" xmlns:m="http://schemas.openxmlformats.org/officeDocument/2006/math" xmlns:v="urn:schemas-microsoft-com:vml" xmlns:wp14="http://schemas.microsoft.com/office/word/2010/wordprocessingDrawing" xmlns:wp="http://schemas.openxmlformats.org/drawingml/2006/wordprocessingDrawing" xmlns:w10="urn:schemas-microsoft-com:office:word" xmlns:w="http://schemas.openxmlformats.org/wordprocessingml/2006/main" xmlns:w14="http://schemas.microsoft.com/office/word/2010/wordml" xmlns:w15="http://schemas.microsoft.com/office/word/2012/wordml" xmlns:w16cex="http://schemas.microsoft.com/office/word/2018/wordml/cex" xmlns:w16cid="http://schemas.microsoft.com/office/word/2016/wordml/cid" xmlns:w16="http://schemas.microsoft.com/office/word/2018/wordml" xmlns:w16sdtdh="http://schemas.microsoft.com/office/word/2020/wordml/sdtdatahash" xmlns:w16se="http://schemas.microsoft.com/office/word/2015/wordml/symex" xmlns:wpg="http://schemas.microsoft.com/office/word/2010/wordprocessingGroup" xmlns:wpi="http://schemas.microsoft.com/office/word/2010/wordprocessingInk" xmlns:wne="http://schemas.microsoft.com/office/word/2006/wordml" xmlns:wps="http://schemas.microsoft.com/office/word/2010/wordprocessingShape" mc:Ignorable="w14 w15 w16se w16cid w16 w16cex w16sdtdh wp14">
+<w:hdr xmlns:wpc="http://schemas.microsoft.com/office/word/2010/wordprocessingCanvas" xmlns:cx="http://schemas.microsoft.com/office/drawing/2014/chartex" xmlns:cx1="http://schemas.microsoft.com/office/drawing/2015/9/8/chartex" xmlns:cx2="http://schemas.microsoft.com/office/drawing/2015/10/21/chartex" xmlns:cx3="http://schemas.microsoft.com/office/drawing/2016/5/9/chartex" xmlns:cx4="http://schemas.microsoft.com/office/drawing/2016/5/10/chartex" xmlns:cx5="http://schemas.microsoft.com/office/drawing/2016/5/11/chartex" xmlns:cx6="http://schemas.microsoft.com/office/drawing/2016/5/12/chartex" xmlns:cx7="http://schemas.microsoft.com/office/drawing/2016/5/13/chartex" xmlns:cx8="http://schemas.microsoft.com/office/drawing/2016/5/14/chartex" xmlns:mc="http://schemas.openxmlformats.org/markup-compatibility/2006" xmlns:aink="http://schemas.microsoft.com/office/drawing/2016/ink" xmlns:am3d="http://schemas.microsoft.com/office/drawing/2017/model3d" xmlns:o="urn:schemas-microsoft-com:office:office" xmlns:oel="http://schemas.microsoft.com/office/2019/extlst" xmlns:r="http://schemas.openxmlformats.org/officeDocument/2006/relationships" xmlns:m="http://schemas.openxmlformats.org/officeDocument/2006/math" xmlns:v="urn:schemas-microsoft-com:vml" xmlns:wp14="http://schemas.microsoft.com/office/word/2010/wordprocessingDrawing" xmlns:wp="http://schemas.openxmlformats.org/drawingml/2006/wordprocessingDrawing" xmlns:w10="urn:schemas-microsoft-com:office:word" xmlns:w="http://schemas.openxmlformats.org/wordprocessingml/2006/main" xmlns:w14="http://schemas.microsoft.com/office/word/2010/wordml" xmlns:w15="http://schemas.microsoft.com/office/word/2012/wordml" xmlns:w16cex="http://schemas.microsoft.com/office/word/2018/wordml/cex" xmlns:w16cid="http://schemas.microsoft.com/office/word/2016/wordml/cid" xmlns:w16="http://schemas.microsoft.com/office/word/2018/wordml" xmlns:w16sdtdh="http://schemas.microsoft.com/office/word/2020/wordml/sdtdatahash" xmlns:w16se="http://schemas.microsoft.com/office/word/2015/wordml/symex" xmlns:wpg="http://schemas.microsoft.com/office/word/2010/wordprocessingGroup" xmlns:wpi="http://schemas.microsoft.com/office/word/2010/wordprocessingInk" xmlns:wne="http://schemas.microsoft.com/office/word/2006/wordml" xmlns:wps="http://schemas.microsoft.com/office/word/2010/wordprocessingShape" mc:Ignorable="w14 w15 w16se w16cid w16 w16cex w16sdtdh wp14">
   <w:p>
     <w:pPr>
       <w:pStyle w:val="Header"/>
@@ -1208,7 +1233,7 @@
 </file>
 
 <file path=word/numbering.xml><?xml version="1.0" encoding="utf-8"?>
-<w:numbering xmlns:wpc="http://schemas.microsoft.com/office/word/2010/wordprocessingCanvas" xmlns:cx="http://schemas.microsoft.com/office/drawing/2014/chartex" xmlns:cx1="http://schemas.microsoft.com/office/drawing/2015/9/8/chartex" xmlns:cx2="http://schemas.microsoft.com/office/drawing/2015/10/21/chartex" xmlns:cx3="http://schemas.microsoft.com/office/drawing/2016/5/9/chartex" xmlns:cx4="http://schemas.microsoft.com/office/drawing/2016/5/10/chartex" xmlns:cx5="http://schemas.microsoft.com/office/drawing/2016/5/11/chartex" xmlns:cx6="http://schemas.microsoft.com/office/drawing/2016/5/12/chartex" xmlns:cx7="http://schemas.microsoft.com/office/drawing/2016/5/13/chartex" xmlns:cx8="http://schemas.microsoft.com/office/drawing/2016/5/14/chartex" xmlns:mc="http://schemas.openxmlformats.org/markup-compatibility/2006" xmlns:aink="http://schemas.microsoft.com/office/drawing/2016/ink" xmlns:am3d="http://schemas.microsoft.com/office/drawing/2017/model3d" xmlns:o="urn:schemas-microsoft-com:office:office" xmlns:r="http://schemas.openxmlformats.org/officeDocument/2006/relationships" xmlns:m="http://schemas.openxmlformats.org/officeDocument/2006/math" xmlns:v="urn:schemas-microsoft-com:vml" xmlns:wp14="http://schemas.microsoft.com/office/word/2010/wordprocessingDrawing" xmlns:wp="http://schemas.openxmlformats.org/drawingml/2006/wordprocessingDrawing" xmlns:w10="urn:schemas-microsoft-com:office:word" xmlns:w="http://schemas.openxmlformats.org/wordprocessingml/2006/main" xmlns:w14="http://schemas.microsoft.com/office/word/2010/wordml" xmlns:w15="http://schemas.microsoft.com/office/word/2012/wordml" xmlns:w16cex="http://schemas.microsoft.com/office/word/2018/wordml/cex" xmlns:w16cid="http://schemas.microsoft.com/office/word/2016/wordml/cid" xmlns:w16="http://schemas.microsoft.com/office/word/2018/wordml" xmlns:w16sdtdh="http://schemas.microsoft.com/office/word/2020/wordml/sdtdatahash" xmlns:w16se="http://schemas.microsoft.com/office/word/2015/wordml/symex" xmlns:wpg="http://schemas.microsoft.com/office/word/2010/wordprocessingGroup" xmlns:wpi="http://schemas.microsoft.com/office/word/2010/wordprocessingInk" xmlns:wne="http://schemas.microsoft.com/office/word/2006/wordml" xmlns:wps="http://schemas.microsoft.com/office/word/2010/wordprocessingShape" mc:Ignorable="w14 w15 w16se w16cid w16 w16cex w16sdtdh wp14">
+<w:numbering xmlns:wpc="http://schemas.microsoft.com/office/word/2010/wordprocessingCanvas" xmlns:cx="http://schemas.microsoft.com/office/drawing/2014/chartex" xmlns:cx1="http://schemas.microsoft.com/office/drawing/2015/9/8/chartex" xmlns:cx2="http://schemas.microsoft.com/office/drawing/2015/10/21/chartex" xmlns:cx3="http://schemas.microsoft.com/office/drawing/2016/5/9/chartex" xmlns:cx4="http://schemas.microsoft.com/office/drawing/2016/5/10/chartex" xmlns:cx5="http://schemas.microsoft.com/office/drawing/2016/5/11/chartex" xmlns:cx6="http://schemas.microsoft.com/office/drawing/2016/5/12/chartex" xmlns:cx7="http://schemas.microsoft.com/office/drawing/2016/5/13/chartex" xmlns:cx8="http://schemas.microsoft.com/office/drawing/2016/5/14/chartex" xmlns:mc="http://schemas.openxmlformats.org/markup-compatibility/2006" xmlns:aink="http://schemas.microsoft.com/office/drawing/2016/ink" xmlns:am3d="http://schemas.microsoft.com/office/drawing/2017/model3d" xmlns:o="urn:schemas-microsoft-com:office:office" xmlns:oel="http://schemas.microsoft.com/office/2019/extlst" xmlns:r="http://schemas.openxmlformats.org/officeDocument/2006/relationships" xmlns:m="http://schemas.openxmlformats.org/officeDocument/2006/math" xmlns:v="urn:schemas-microsoft-com:vml" xmlns:wp14="http://schemas.microsoft.com/office/word/2010/wordprocessingDrawing" xmlns:wp="http://schemas.openxmlformats.org/drawingml/2006/wordprocessingDrawing" xmlns:w10="urn:schemas-microsoft-com:office:word" xmlns:w="http://schemas.openxmlformats.org/wordprocessingml/2006/main" xmlns:w14="http://schemas.microsoft.com/office/word/2010/wordml" xmlns:w15="http://schemas.microsoft.com/office/word/2012/wordml" xmlns:w16cex="http://schemas.microsoft.com/office/word/2018/wordml/cex" xmlns:w16cid="http://schemas.microsoft.com/office/word/2016/wordml/cid" xmlns:w16="http://schemas.microsoft.com/office/word/2018/wordml" xmlns:w16sdtdh="http://schemas.microsoft.com/office/word/2020/wordml/sdtdatahash" xmlns:w16se="http://schemas.microsoft.com/office/word/2015/wordml/symex" xmlns:wpg="http://schemas.microsoft.com/office/word/2010/wordprocessingGroup" xmlns:wpi="http://schemas.microsoft.com/office/word/2010/wordprocessingInk" xmlns:wne="http://schemas.microsoft.com/office/word/2006/wordml" xmlns:wps="http://schemas.microsoft.com/office/word/2010/wordprocessingShape" mc:Ignorable="w14 w15 w16se w16cid w16 w16cex w16sdtdh wp14">
   <w:abstractNum w:abstractNumId="0" w15:restartNumberingAfterBreak="0">
     <w:nsid w:val="3E2C6671"/>
     <w:multiLevelType w:val="hybridMultilevel"/>
@@ -1322,7 +1347,7 @@
       </w:pPr>
     </w:lvl>
   </w:abstractNum>
-  <w:num w:numId="1">
+  <w:num w:numId="1" w16cid:durableId="1034422326">
     <w:abstractNumId w:val="0"/>
   </w:num>
 </w:numbering>

</xml_diff>

<commit_message>
Rmd files updated by Lindsay on July 4, 2023.
</commit_message>
<xml_diff>
--- a/ANDES-TechReport-EN/tech-report-cover.docx
+++ b/ANDES-TechReport-EN/tech-report-cover.docx
@@ -98,7 +98,25 @@
                 <w:sz w:val="36"/>
                 <w:szCs w:val="36"/>
               </w:rPr>
-              <w:t>Design goals, technical implementation and pratical use of A</w:t>
+              <w:t>Design goals, technical implementation and pra</w:t>
+            </w:r>
+            <w:r>
+              <w:rPr>
+                <w:rFonts w:ascii="Microsoft Sans Serif" w:hAnsi="Microsoft Sans Serif" w:cs="Microsoft Sans Serif"/>
+                <w:b/>
+                <w:sz w:val="36"/>
+                <w:szCs w:val="36"/>
+              </w:rPr>
+              <w:t>c</w:t>
+            </w:r>
+            <w:r>
+              <w:rPr>
+                <w:rFonts w:ascii="Microsoft Sans Serif" w:hAnsi="Microsoft Sans Serif" w:cs="Microsoft Sans Serif"/>
+                <w:b/>
+                <w:sz w:val="36"/>
+                <w:szCs w:val="36"/>
+              </w:rPr>
+              <w:t>tical use of A</w:t>
             </w:r>
             <w:r>
               <w:rPr>
@@ -743,8 +761,12 @@
           <w:szCs w:val="40"/>
         </w:rPr>
         <w:sectPr>
-          <w:headerReference w:type="default" r:id="rId7"/>
-          <w:footerReference w:type="default" r:id="rId8"/>
+          <w:headerReference w:type="even" r:id="rId7"/>
+          <w:headerReference w:type="default" r:id="rId8"/>
+          <w:footerReference w:type="even" r:id="rId9"/>
+          <w:footerReference w:type="default" r:id="rId10"/>
+          <w:headerReference w:type="first" r:id="rId11"/>
+          <w:footerReference w:type="first" r:id="rId12"/>
           <w:type w:val="continuous"/>
           <w:pgSz w:w="12240" w:h="15840" w:code="1"/>
           <w:pgMar w:top="1440" w:right="1440" w:bottom="562" w:left="1440" w:header="720" w:footer="720" w:gutter="0"/>
@@ -794,6 +816,16 @@
 </file>
 
 <file path=word/footer1.xml><?xml version="1.0" encoding="utf-8"?>
+<w:ftr xmlns:wpc="http://schemas.microsoft.com/office/word/2010/wordprocessingCanvas" xmlns:cx="http://schemas.microsoft.com/office/drawing/2014/chartex" xmlns:cx1="http://schemas.microsoft.com/office/drawing/2015/9/8/chartex" xmlns:cx2="http://schemas.microsoft.com/office/drawing/2015/10/21/chartex" xmlns:cx3="http://schemas.microsoft.com/office/drawing/2016/5/9/chartex" xmlns:cx4="http://schemas.microsoft.com/office/drawing/2016/5/10/chartex" xmlns:cx5="http://schemas.microsoft.com/office/drawing/2016/5/11/chartex" xmlns:cx6="http://schemas.microsoft.com/office/drawing/2016/5/12/chartex" xmlns:cx7="http://schemas.microsoft.com/office/drawing/2016/5/13/chartex" xmlns:cx8="http://schemas.microsoft.com/office/drawing/2016/5/14/chartex" xmlns:mc="http://schemas.openxmlformats.org/markup-compatibility/2006" xmlns:aink="http://schemas.microsoft.com/office/drawing/2016/ink" xmlns:am3d="http://schemas.microsoft.com/office/drawing/2017/model3d" xmlns:o="urn:schemas-microsoft-com:office:office" xmlns:oel="http://schemas.microsoft.com/office/2019/extlst" xmlns:r="http://schemas.openxmlformats.org/officeDocument/2006/relationships" xmlns:m="http://schemas.openxmlformats.org/officeDocument/2006/math" xmlns:v="urn:schemas-microsoft-com:vml" xmlns:wp14="http://schemas.microsoft.com/office/word/2010/wordprocessingDrawing" xmlns:wp="http://schemas.openxmlformats.org/drawingml/2006/wordprocessingDrawing" xmlns:w10="urn:schemas-microsoft-com:office:word" xmlns:w="http://schemas.openxmlformats.org/wordprocessingml/2006/main" xmlns:w14="http://schemas.microsoft.com/office/word/2010/wordml" xmlns:w15="http://schemas.microsoft.com/office/word/2012/wordml" xmlns:w16cex="http://schemas.microsoft.com/office/word/2018/wordml/cex" xmlns:w16cid="http://schemas.microsoft.com/office/word/2016/wordml/cid" xmlns:w16="http://schemas.microsoft.com/office/word/2018/wordml" xmlns:w16sdtdh="http://schemas.microsoft.com/office/word/2020/wordml/sdtdatahash" xmlns:w16se="http://schemas.microsoft.com/office/word/2015/wordml/symex" xmlns:wpg="http://schemas.microsoft.com/office/word/2010/wordprocessingGroup" xmlns:wpi="http://schemas.microsoft.com/office/word/2010/wordprocessingInk" xmlns:wne="http://schemas.microsoft.com/office/word/2006/wordml" xmlns:wps="http://schemas.microsoft.com/office/word/2010/wordprocessingShape" mc:Ignorable="w14 w15 w16se w16cid w16 w16cex w16sdtdh wp14">
+  <w:p>
+    <w:pPr>
+      <w:pStyle w:val="Footer"/>
+    </w:pPr>
+  </w:p>
+</w:ftr>
+</file>
+
+<file path=word/footer2.xml><?xml version="1.0" encoding="utf-8"?>
 <w:ftr xmlns:wpc="http://schemas.microsoft.com/office/word/2010/wordprocessingCanvas" xmlns:cx="http://schemas.microsoft.com/office/drawing/2014/chartex" xmlns:cx1="http://schemas.microsoft.com/office/drawing/2015/9/8/chartex" xmlns:cx2="http://schemas.microsoft.com/office/drawing/2015/10/21/chartex" xmlns:cx3="http://schemas.microsoft.com/office/drawing/2016/5/9/chartex" xmlns:cx4="http://schemas.microsoft.com/office/drawing/2016/5/10/chartex" xmlns:cx5="http://schemas.microsoft.com/office/drawing/2016/5/11/chartex" xmlns:cx6="http://schemas.microsoft.com/office/drawing/2016/5/12/chartex" xmlns:cx7="http://schemas.microsoft.com/office/drawing/2016/5/13/chartex" xmlns:cx8="http://schemas.microsoft.com/office/drawing/2016/5/14/chartex" xmlns:mc="http://schemas.openxmlformats.org/markup-compatibility/2006" xmlns:aink="http://schemas.microsoft.com/office/drawing/2016/ink" xmlns:am3d="http://schemas.microsoft.com/office/drawing/2017/model3d" xmlns:o="urn:schemas-microsoft-com:office:office" xmlns:oel="http://schemas.microsoft.com/office/2019/extlst" xmlns:r="http://schemas.openxmlformats.org/officeDocument/2006/relationships" xmlns:m="http://schemas.openxmlformats.org/officeDocument/2006/math" xmlns:v="urn:schemas-microsoft-com:vml" xmlns:wp14="http://schemas.microsoft.com/office/word/2010/wordprocessingDrawing" xmlns:wp="http://schemas.openxmlformats.org/drawingml/2006/wordprocessingDrawing" xmlns:w10="urn:schemas-microsoft-com:office:word" xmlns:w="http://schemas.openxmlformats.org/wordprocessingml/2006/main" xmlns:w14="http://schemas.microsoft.com/office/word/2010/wordml" xmlns:w15="http://schemas.microsoft.com/office/word/2012/wordml" xmlns:w16cex="http://schemas.microsoft.com/office/word/2018/wordml/cex" xmlns:w16cid="http://schemas.microsoft.com/office/word/2016/wordml/cid" xmlns:w16="http://schemas.microsoft.com/office/word/2018/wordml" xmlns:w16sdtdh="http://schemas.microsoft.com/office/word/2020/wordml/sdtdatahash" xmlns:w16se="http://schemas.microsoft.com/office/word/2015/wordml/symex" xmlns:wpg="http://schemas.microsoft.com/office/word/2010/wordprocessingGroup" xmlns:wpi="http://schemas.microsoft.com/office/word/2010/wordprocessingInk" xmlns:wne="http://schemas.microsoft.com/office/word/2006/wordml" xmlns:wps="http://schemas.microsoft.com/office/word/2010/wordprocessingShape" mc:Ignorable="w14 w15 w16se w16cid w16 w16cex w16sdtdh wp14">
   <w:p>
     <w:pPr>
@@ -1211,6 +1243,16 @@
 </w:ftr>
 </file>
 
+<file path=word/footer3.xml><?xml version="1.0" encoding="utf-8"?>
+<w:ftr xmlns:wpc="http://schemas.microsoft.com/office/word/2010/wordprocessingCanvas" xmlns:cx="http://schemas.microsoft.com/office/drawing/2014/chartex" xmlns:cx1="http://schemas.microsoft.com/office/drawing/2015/9/8/chartex" xmlns:cx2="http://schemas.microsoft.com/office/drawing/2015/10/21/chartex" xmlns:cx3="http://schemas.microsoft.com/office/drawing/2016/5/9/chartex" xmlns:cx4="http://schemas.microsoft.com/office/drawing/2016/5/10/chartex" xmlns:cx5="http://schemas.microsoft.com/office/drawing/2016/5/11/chartex" xmlns:cx6="http://schemas.microsoft.com/office/drawing/2016/5/12/chartex" xmlns:cx7="http://schemas.microsoft.com/office/drawing/2016/5/13/chartex" xmlns:cx8="http://schemas.microsoft.com/office/drawing/2016/5/14/chartex" xmlns:mc="http://schemas.openxmlformats.org/markup-compatibility/2006" xmlns:aink="http://schemas.microsoft.com/office/drawing/2016/ink" xmlns:am3d="http://schemas.microsoft.com/office/drawing/2017/model3d" xmlns:o="urn:schemas-microsoft-com:office:office" xmlns:oel="http://schemas.microsoft.com/office/2019/extlst" xmlns:r="http://schemas.openxmlformats.org/officeDocument/2006/relationships" xmlns:m="http://schemas.openxmlformats.org/officeDocument/2006/math" xmlns:v="urn:schemas-microsoft-com:vml" xmlns:wp14="http://schemas.microsoft.com/office/word/2010/wordprocessingDrawing" xmlns:wp="http://schemas.openxmlformats.org/drawingml/2006/wordprocessingDrawing" xmlns:w10="urn:schemas-microsoft-com:office:word" xmlns:w="http://schemas.openxmlformats.org/wordprocessingml/2006/main" xmlns:w14="http://schemas.microsoft.com/office/word/2010/wordml" xmlns:w15="http://schemas.microsoft.com/office/word/2012/wordml" xmlns:w16cex="http://schemas.microsoft.com/office/word/2018/wordml/cex" xmlns:w16cid="http://schemas.microsoft.com/office/word/2016/wordml/cid" xmlns:w16="http://schemas.microsoft.com/office/word/2018/wordml" xmlns:w16sdtdh="http://schemas.microsoft.com/office/word/2020/wordml/sdtdatahash" xmlns:w16se="http://schemas.microsoft.com/office/word/2015/wordml/symex" xmlns:wpg="http://schemas.microsoft.com/office/word/2010/wordprocessingGroup" xmlns:wpi="http://schemas.microsoft.com/office/word/2010/wordprocessingInk" xmlns:wne="http://schemas.microsoft.com/office/word/2006/wordml" xmlns:wps="http://schemas.microsoft.com/office/word/2010/wordprocessingShape" mc:Ignorable="w14 w15 w16se w16cid w16 w16cex w16sdtdh wp14">
+  <w:p>
+    <w:pPr>
+      <w:pStyle w:val="Footer"/>
+    </w:pPr>
+  </w:p>
+</w:ftr>
+</file>
+
 <file path=word/footnotes.xml><?xml version="1.0" encoding="utf-8"?>
 <w:footnotes xmlns:wpc="http://schemas.microsoft.com/office/word/2010/wordprocessingCanvas" xmlns:cx="http://schemas.microsoft.com/office/drawing/2014/chartex" xmlns:cx1="http://schemas.microsoft.com/office/drawing/2015/9/8/chartex" xmlns:cx2="http://schemas.microsoft.com/office/drawing/2015/10/21/chartex" xmlns:cx3="http://schemas.microsoft.com/office/drawing/2016/5/9/chartex" xmlns:cx4="http://schemas.microsoft.com/office/drawing/2016/5/10/chartex" xmlns:cx5="http://schemas.microsoft.com/office/drawing/2016/5/11/chartex" xmlns:cx6="http://schemas.microsoft.com/office/drawing/2016/5/12/chartex" xmlns:cx7="http://schemas.microsoft.com/office/drawing/2016/5/13/chartex" xmlns:cx8="http://schemas.microsoft.com/office/drawing/2016/5/14/chartex" xmlns:mc="http://schemas.openxmlformats.org/markup-compatibility/2006" xmlns:aink="http://schemas.microsoft.com/office/drawing/2016/ink" xmlns:am3d="http://schemas.microsoft.com/office/drawing/2017/model3d" xmlns:o="urn:schemas-microsoft-com:office:office" xmlns:oel="http://schemas.microsoft.com/office/2019/extlst" xmlns:r="http://schemas.openxmlformats.org/officeDocument/2006/relationships" xmlns:m="http://schemas.openxmlformats.org/officeDocument/2006/math" xmlns:v="urn:schemas-microsoft-com:vml" xmlns:wp14="http://schemas.microsoft.com/office/word/2010/wordprocessingDrawing" xmlns:wp="http://schemas.openxmlformats.org/drawingml/2006/wordprocessingDrawing" xmlns:w10="urn:schemas-microsoft-com:office:word" xmlns:w="http://schemas.openxmlformats.org/wordprocessingml/2006/main" xmlns:w14="http://schemas.microsoft.com/office/word/2010/wordml" xmlns:w15="http://schemas.microsoft.com/office/word/2012/wordml" xmlns:w16cex="http://schemas.microsoft.com/office/word/2018/wordml/cex" xmlns:w16cid="http://schemas.microsoft.com/office/word/2016/wordml/cid" xmlns:w16="http://schemas.microsoft.com/office/word/2018/wordml" xmlns:w16sdtdh="http://schemas.microsoft.com/office/word/2020/wordml/sdtdatahash" xmlns:w16se="http://schemas.microsoft.com/office/word/2015/wordml/symex" xmlns:wpg="http://schemas.microsoft.com/office/word/2010/wordprocessingGroup" xmlns:wpi="http://schemas.microsoft.com/office/word/2010/wordprocessingInk" xmlns:wne="http://schemas.microsoft.com/office/word/2006/wordml" xmlns:wps="http://schemas.microsoft.com/office/word/2010/wordprocessingShape" mc:Ignorable="w14 w15 w16se w16cid w16 w16cex w16sdtdh wp14">
   <w:footnote w:type="separator" w:id="-1">
@@ -1231,6 +1273,26 @@
 </file>
 
 <file path=word/header1.xml><?xml version="1.0" encoding="utf-8"?>
+<w:hdr xmlns:wpc="http://schemas.microsoft.com/office/word/2010/wordprocessingCanvas" xmlns:cx="http://schemas.microsoft.com/office/drawing/2014/chartex" xmlns:cx1="http://schemas.microsoft.com/office/drawing/2015/9/8/chartex" xmlns:cx2="http://schemas.microsoft.com/office/drawing/2015/10/21/chartex" xmlns:cx3="http://schemas.microsoft.com/office/drawing/2016/5/9/chartex" xmlns:cx4="http://schemas.microsoft.com/office/drawing/2016/5/10/chartex" xmlns:cx5="http://schemas.microsoft.com/office/drawing/2016/5/11/chartex" xmlns:cx6="http://schemas.microsoft.com/office/drawing/2016/5/12/chartex" xmlns:cx7="http://schemas.microsoft.com/office/drawing/2016/5/13/chartex" xmlns:cx8="http://schemas.microsoft.com/office/drawing/2016/5/14/chartex" xmlns:mc="http://schemas.openxmlformats.org/markup-compatibility/2006" xmlns:aink="http://schemas.microsoft.com/office/drawing/2016/ink" xmlns:am3d="http://schemas.microsoft.com/office/drawing/2017/model3d" xmlns:o="urn:schemas-microsoft-com:office:office" xmlns:oel="http://schemas.microsoft.com/office/2019/extlst" xmlns:r="http://schemas.openxmlformats.org/officeDocument/2006/relationships" xmlns:m="http://schemas.openxmlformats.org/officeDocument/2006/math" xmlns:v="urn:schemas-microsoft-com:vml" xmlns:wp14="http://schemas.microsoft.com/office/word/2010/wordprocessingDrawing" xmlns:wp="http://schemas.openxmlformats.org/drawingml/2006/wordprocessingDrawing" xmlns:w10="urn:schemas-microsoft-com:office:word" xmlns:w="http://schemas.openxmlformats.org/wordprocessingml/2006/main" xmlns:w14="http://schemas.microsoft.com/office/word/2010/wordml" xmlns:w15="http://schemas.microsoft.com/office/word/2012/wordml" xmlns:w16cex="http://schemas.microsoft.com/office/word/2018/wordml/cex" xmlns:w16cid="http://schemas.microsoft.com/office/word/2016/wordml/cid" xmlns:w16="http://schemas.microsoft.com/office/word/2018/wordml" xmlns:w16sdtdh="http://schemas.microsoft.com/office/word/2020/wordml/sdtdatahash" xmlns:w16se="http://schemas.microsoft.com/office/word/2015/wordml/symex" xmlns:wpg="http://schemas.microsoft.com/office/word/2010/wordprocessingGroup" xmlns:wpi="http://schemas.microsoft.com/office/word/2010/wordprocessingInk" xmlns:wne="http://schemas.microsoft.com/office/word/2006/wordml" xmlns:wps="http://schemas.microsoft.com/office/word/2010/wordprocessingShape" mc:Ignorable="w14 w15 w16se w16cid w16 w16cex w16sdtdh wp14">
+  <w:p>
+    <w:pPr>
+      <w:pStyle w:val="Header"/>
+    </w:pPr>
+  </w:p>
+</w:hdr>
+</file>
+
+<file path=word/header2.xml><?xml version="1.0" encoding="utf-8"?>
+<w:hdr xmlns:wpc="http://schemas.microsoft.com/office/word/2010/wordprocessingCanvas" xmlns:cx="http://schemas.microsoft.com/office/drawing/2014/chartex" xmlns:cx1="http://schemas.microsoft.com/office/drawing/2015/9/8/chartex" xmlns:cx2="http://schemas.microsoft.com/office/drawing/2015/10/21/chartex" xmlns:cx3="http://schemas.microsoft.com/office/drawing/2016/5/9/chartex" xmlns:cx4="http://schemas.microsoft.com/office/drawing/2016/5/10/chartex" xmlns:cx5="http://schemas.microsoft.com/office/drawing/2016/5/11/chartex" xmlns:cx6="http://schemas.microsoft.com/office/drawing/2016/5/12/chartex" xmlns:cx7="http://schemas.microsoft.com/office/drawing/2016/5/13/chartex" xmlns:cx8="http://schemas.microsoft.com/office/drawing/2016/5/14/chartex" xmlns:mc="http://schemas.openxmlformats.org/markup-compatibility/2006" xmlns:aink="http://schemas.microsoft.com/office/drawing/2016/ink" xmlns:am3d="http://schemas.microsoft.com/office/drawing/2017/model3d" xmlns:o="urn:schemas-microsoft-com:office:office" xmlns:oel="http://schemas.microsoft.com/office/2019/extlst" xmlns:r="http://schemas.openxmlformats.org/officeDocument/2006/relationships" xmlns:m="http://schemas.openxmlformats.org/officeDocument/2006/math" xmlns:v="urn:schemas-microsoft-com:vml" xmlns:wp14="http://schemas.microsoft.com/office/word/2010/wordprocessingDrawing" xmlns:wp="http://schemas.openxmlformats.org/drawingml/2006/wordprocessingDrawing" xmlns:w10="urn:schemas-microsoft-com:office:word" xmlns:w="http://schemas.openxmlformats.org/wordprocessingml/2006/main" xmlns:w14="http://schemas.microsoft.com/office/word/2010/wordml" xmlns:w15="http://schemas.microsoft.com/office/word/2012/wordml" xmlns:w16cex="http://schemas.microsoft.com/office/word/2018/wordml/cex" xmlns:w16cid="http://schemas.microsoft.com/office/word/2016/wordml/cid" xmlns:w16="http://schemas.microsoft.com/office/word/2018/wordml" xmlns:w16sdtdh="http://schemas.microsoft.com/office/word/2020/wordml/sdtdatahash" xmlns:w16se="http://schemas.microsoft.com/office/word/2015/wordml/symex" xmlns:wpg="http://schemas.microsoft.com/office/word/2010/wordprocessingGroup" xmlns:wpi="http://schemas.microsoft.com/office/word/2010/wordprocessingInk" xmlns:wne="http://schemas.microsoft.com/office/word/2006/wordml" xmlns:wps="http://schemas.microsoft.com/office/word/2010/wordprocessingShape" mc:Ignorable="w14 w15 w16se w16cid w16 w16cex w16sdtdh wp14">
+  <w:p>
+    <w:pPr>
+      <w:pStyle w:val="Header"/>
+    </w:pPr>
+  </w:p>
+</w:hdr>
+</file>
+
+<file path=word/header3.xml><?xml version="1.0" encoding="utf-8"?>
 <w:hdr xmlns:wpc="http://schemas.microsoft.com/office/word/2010/wordprocessingCanvas" xmlns:cx="http://schemas.microsoft.com/office/drawing/2014/chartex" xmlns:cx1="http://schemas.microsoft.com/office/drawing/2015/9/8/chartex" xmlns:cx2="http://schemas.microsoft.com/office/drawing/2015/10/21/chartex" xmlns:cx3="http://schemas.microsoft.com/office/drawing/2016/5/9/chartex" xmlns:cx4="http://schemas.microsoft.com/office/drawing/2016/5/10/chartex" xmlns:cx5="http://schemas.microsoft.com/office/drawing/2016/5/11/chartex" xmlns:cx6="http://schemas.microsoft.com/office/drawing/2016/5/12/chartex" xmlns:cx7="http://schemas.microsoft.com/office/drawing/2016/5/13/chartex" xmlns:cx8="http://schemas.microsoft.com/office/drawing/2016/5/14/chartex" xmlns:mc="http://schemas.openxmlformats.org/markup-compatibility/2006" xmlns:aink="http://schemas.microsoft.com/office/drawing/2016/ink" xmlns:am3d="http://schemas.microsoft.com/office/drawing/2017/model3d" xmlns:o="urn:schemas-microsoft-com:office:office" xmlns:oel="http://schemas.microsoft.com/office/2019/extlst" xmlns:r="http://schemas.openxmlformats.org/officeDocument/2006/relationships" xmlns:m="http://schemas.openxmlformats.org/officeDocument/2006/math" xmlns:v="urn:schemas-microsoft-com:vml" xmlns:wp14="http://schemas.microsoft.com/office/word/2010/wordprocessingDrawing" xmlns:wp="http://schemas.openxmlformats.org/drawingml/2006/wordprocessingDrawing" xmlns:w10="urn:schemas-microsoft-com:office:word" xmlns:w="http://schemas.openxmlformats.org/wordprocessingml/2006/main" xmlns:w14="http://schemas.microsoft.com/office/word/2010/wordml" xmlns:w15="http://schemas.microsoft.com/office/word/2012/wordml" xmlns:w16cex="http://schemas.microsoft.com/office/word/2018/wordml/cex" xmlns:w16cid="http://schemas.microsoft.com/office/word/2016/wordml/cid" xmlns:w16="http://schemas.microsoft.com/office/word/2018/wordml" xmlns:w16sdtdh="http://schemas.microsoft.com/office/word/2020/wordml/sdtdatahash" xmlns:w16se="http://schemas.microsoft.com/office/word/2015/wordml/symex" xmlns:wpg="http://schemas.microsoft.com/office/word/2010/wordprocessingGroup" xmlns:wpi="http://schemas.microsoft.com/office/word/2010/wordprocessingInk" xmlns:wne="http://schemas.microsoft.com/office/word/2006/wordml" xmlns:wps="http://schemas.microsoft.com/office/word/2010/wordprocessingShape" mc:Ignorable="w14 w15 w16se w16cid w16 w16cex w16sdtdh wp14">
   <w:p>
     <w:pPr>

</xml_diff>

<commit_message>
add Quentin as co-author
</commit_message>
<xml_diff>
--- a/ANDES-TechReport-EN/tech-report-cover.docx
+++ b/ANDES-TechReport-EN/tech-report-cover.docx
@@ -371,6 +371,24 @@
               </w:rPr>
               <w:t xml:space="preserve"> David Sean-Fortin</w:t>
             </w:r>
+            <w:r>
+              <w:rPr>
+                <w:rFonts w:ascii="Microsoft Sans Serif" w:hAnsi="Microsoft Sans Serif" w:cs="Microsoft Sans Serif"/>
+                <w:sz w:val="28"/>
+                <w:szCs w:val="28"/>
+              </w:rPr>
+              <w:t xml:space="preserve">, Quentin </w:t>
+            </w:r>
+            <w:proofErr w:type="spellStart"/>
+            <w:r>
+              <w:rPr>
+                <w:rFonts w:ascii="Microsoft Sans Serif" w:hAnsi="Microsoft Sans Serif" w:cs="Microsoft Sans Serif"/>
+                <w:sz w:val="28"/>
+                <w:szCs w:val="28"/>
+              </w:rPr>
+              <w:t>Stoyel</w:t>
+            </w:r>
+            <w:proofErr w:type="spellEnd"/>
             <w:r>
               <w:rPr>
                 <w:rFonts w:ascii="Microsoft Sans Serif" w:hAnsi="Microsoft Sans Serif" w:cs="Microsoft Sans Serif"/>

</xml_diff>

<commit_message>
add datestamped PDF for coauthors
</commit_message>
<xml_diff>
--- a/ANDES-TechReport-EN/tech-report-cover.docx
+++ b/ANDES-TechReport-EN/tech-report-cover.docx
@@ -329,7 +329,15 @@
                 <w:sz w:val="28"/>
                 <w:szCs w:val="28"/>
               </w:rPr>
-              <w:t>, Jenni McDermid</w:t>
+              <w:t xml:space="preserve">, </w:t>
+            </w:r>
+            <w:r>
+              <w:rPr>
+                <w:rFonts w:ascii="Microsoft Sans Serif" w:hAnsi="Microsoft Sans Serif" w:cs="Microsoft Sans Serif"/>
+                <w:sz w:val="28"/>
+                <w:szCs w:val="28"/>
+              </w:rPr>
+              <w:t>Nicolas Rolland</w:t>
             </w:r>
             <w:r>
               <w:rPr>
@@ -345,30 +353,6 @@
                 <w:sz w:val="28"/>
                 <w:szCs w:val="28"/>
               </w:rPr>
-              <w:t xml:space="preserve"> </w:t>
-            </w:r>
-            <w:r>
-              <w:rPr>
-                <w:rFonts w:ascii="Microsoft Sans Serif" w:hAnsi="Microsoft Sans Serif" w:cs="Microsoft Sans Serif"/>
-                <w:sz w:val="28"/>
-                <w:szCs w:val="28"/>
-              </w:rPr>
-              <w:t>Nicolas Rolland</w:t>
-            </w:r>
-            <w:r>
-              <w:rPr>
-                <w:rFonts w:ascii="Microsoft Sans Serif" w:hAnsi="Microsoft Sans Serif" w:cs="Microsoft Sans Serif"/>
-                <w:sz w:val="28"/>
-                <w:szCs w:val="28"/>
-              </w:rPr>
-              <w:t>,</w:t>
-            </w:r>
-            <w:r>
-              <w:rPr>
-                <w:rFonts w:ascii="Microsoft Sans Serif" w:hAnsi="Microsoft Sans Serif" w:cs="Microsoft Sans Serif"/>
-                <w:sz w:val="28"/>
-                <w:szCs w:val="28"/>
-              </w:rPr>
               <w:t xml:space="preserve"> David Sean-Fortin</w:t>
             </w:r>
             <w:r>
@@ -377,18 +361,8 @@
                 <w:sz w:val="28"/>
                 <w:szCs w:val="28"/>
               </w:rPr>
-              <w:t xml:space="preserve">, Quentin </w:t>
-            </w:r>
-            <w:proofErr w:type="spellStart"/>
-            <w:r>
-              <w:rPr>
-                <w:rFonts w:ascii="Microsoft Sans Serif" w:hAnsi="Microsoft Sans Serif" w:cs="Microsoft Sans Serif"/>
-                <w:sz w:val="28"/>
-                <w:szCs w:val="28"/>
-              </w:rPr>
-              <w:t>Stoyel</w:t>
-            </w:r>
-            <w:proofErr w:type="spellEnd"/>
+              <w:t>, Quentin Stoyel</w:t>
+            </w:r>
             <w:r>
               <w:rPr>
                 <w:rFonts w:ascii="Microsoft Sans Serif" w:hAnsi="Microsoft Sans Serif" w:cs="Microsoft Sans Serif"/>

</xml_diff>

<commit_message>
first pass at revisions after receiving the reviewers comments
</commit_message>
<xml_diff>
--- a/ANDES-TechReport-EN/tech-report-cover.docx
+++ b/ANDES-TechReport-EN/tech-report-cover.docx
@@ -98,7 +98,25 @@
                 <w:sz w:val="36"/>
                 <w:szCs w:val="36"/>
               </w:rPr>
-              <w:t>Design goals, technical implementation and pratical use of A</w:t>
+              <w:t>Design goals, technical implementation and pra</w:t>
+            </w:r>
+            <w:r>
+              <w:rPr>
+                <w:rFonts w:ascii="Microsoft Sans Serif" w:hAnsi="Microsoft Sans Serif" w:cs="Microsoft Sans Serif"/>
+                <w:b/>
+                <w:sz w:val="36"/>
+                <w:szCs w:val="36"/>
+              </w:rPr>
+              <w:t>c</w:t>
+            </w:r>
+            <w:r>
+              <w:rPr>
+                <w:rFonts w:ascii="Microsoft Sans Serif" w:hAnsi="Microsoft Sans Serif" w:cs="Microsoft Sans Serif"/>
+                <w:b/>
+                <w:sz w:val="36"/>
+                <w:szCs w:val="36"/>
+              </w:rPr>
+              <w:t>tical use of A</w:t>
             </w:r>
             <w:r>
               <w:rPr>

</xml_diff>